<commit_message>
New translations email t-1 [template] partner email – if rsvp no.docx (Vietnamese)
</commit_message>
<xml_diff>
--- a/public/email/crowdin/translations/vi/Email T-1 [TEMPLATE] Partner email – if RSVP no.docx
+++ b/public/email/crowdin/translations/vi/Email T-1 [TEMPLATE] Partner email – if RSVP no.docx
@@ -182,7 +182,7 @@
         <w:pStyle w:val="P68B1DB1-Normal3"/>
       </w:pPr>
       <w:r>
-        <w:t xml:space="preserve">We’ll miss you at the </w:t>
+        <w:t xml:space="preserve">Chúng tôi rất tiếc vì bạn không thể tham dự sự kiện </w:t>
       </w:r>
       <w:r>
         <w:rPr>
@@ -197,16 +197,13 @@
     <w:p/>
     <w:p>
       <w:r>
-        <w:t xml:space="preserve">Dear </w:t>
-      </w:r>
-      <w:r>
         <w:rPr>
           <w:highlight w:val="yellow"/>
         </w:rPr>
         <w:t xml:space="preserve">[PARTNER NAME]</w:t>
       </w:r>
       <w:r>
-        <w:t xml:space="preserve">, </w:t>
+        <w:t xml:space="preserve"> thân mến, </w:t>
       </w:r>
     </w:p>
     <w:p/>
@@ -215,7 +212,7 @@
         <w:spacing w:after="200" w:lineRule="auto"/>
       </w:pPr>
       <w:r>
-        <w:t xml:space="preserve">Thank you for taking the time to respond to our invitation to the upcoming </w:t>
+        <w:t xml:space="preserve">Cảm ơn bạn đã dành thời gian để phản hồi lời mời của chúng tôi cho sự kiện </w:t>
       </w:r>
       <w:r>
         <w:rPr>
@@ -224,7 +221,7 @@
         <w:t xml:space="preserve">[EVENT NAME]</w:t>
       </w:r>
       <w:r>
-        <w:t xml:space="preserve">. We were really looking forward to seeing you there.</w:t>
+        <w:t xml:space="preserve"> sắp tới. Chúng tôi đã rất mong được gặp bạn tại sự kiện.</w:t>
       </w:r>
     </w:p>
     <w:p>
@@ -232,7 +229,7 @@
         <w:spacing w:after="200" w:lineRule="auto"/>
       </w:pPr>
       <w:r>
-        <w:t xml:space="preserve">Even though we’re disappointed we can’t meet you, we understand that scheduling conflicts and other commitments sometimes come up. </w:t>
+        <w:t xml:space="preserve">Mặc dù rất tiếc vì không thể gặp bạn, chúng tôi hiểu rằng bạn có công việc bận rộn và nhiều mối lo toan khác trong cuộc sống. </w:t>
       </w:r>
     </w:p>
     <w:p>
@@ -240,7 +237,7 @@
         <w:spacing w:after="200" w:lineRule="auto"/>
       </w:pPr>
       <w:r>
-        <w:t xml:space="preserve">If you’re comfortable sharing it with us, we’d like to know why you responded no. Please reply to this email as your feedback could help us make improvements in our event planning processes and better serve you in the future.</w:t>
+        <w:t xml:space="preserve">Nếu được, bạn có thể chia sẻ với chúng tôi lý do bạn không thể tham dự sự kiện không? Thông tin phản hồi của bạn sẽ giúp chúng tôi lên kế hoạch sự kiện tốt hơn cũng như hỗ trợ bạn hiệu quả hơn nữa trong tương lai.</w:t>
       </w:r>
     </w:p>
     <w:p>
@@ -248,7 +245,7 @@
         <w:spacing w:after="200" w:lineRule="auto"/>
       </w:pPr>
       <w:r>
-        <w:t xml:space="preserve">We hope to see you at our future events. </w:t>
+        <w:t xml:space="preserve">Chúng tôi hy vọng sẽ được gặp bạn tại các sự kiện sắp tới của chúng tôi. </w:t>
       </w:r>
     </w:p>
     <w:p>
@@ -257,7 +254,7 @@
       </w:pPr>
       <w:commentRangeStart w:id="0"/>
       <w:r>
-        <w:t xml:space="preserve">If you have any questions, please contact us via </w:t>
+        <w:t xml:space="preserve">Nếu bạn cần hỗ trợ, hãy liên hệ với chúng tôi qua </w:t>
       </w:r>
       <w:hyperlink r:id="rId7">
         <w:r>
@@ -269,7 +266,7 @@
         </w:r>
       </w:hyperlink>
       <w:r>
-        <w:t xml:space="preserve"> or </w:t>
+        <w:t xml:space="preserve"> hoặc </w:t>
       </w:r>
       <w:hyperlink r:id="rId8">
         <w:r>
@@ -289,7 +286,7 @@
         <w:spacing w:after="200" w:lineRule="auto"/>
       </w:pPr>
       <w:r>
-        <w:t xml:space="preserve">If you have any questions, please contact your country manager, </w:t>
+        <w:t xml:space="preserve">Nếu bạn có bất kỳ thắc mắc nào, vui lòng liên hệ với giám đốc phụ trách quốc gia của bạn </w:t>
       </w:r>
       <w:r>
         <w:rPr>
@@ -298,7 +295,7 @@
         <w:t>[NAME]</w:t>
       </w:r>
       <w:r>
-        <w:t xml:space="preserve">, at </w:t>
+        <w:t xml:space="preserve">, qua email </w:t>
       </w:r>
       <w:r>
         <w:rPr>
@@ -307,7 +304,7 @@
         <w:t xml:space="preserve">[EMAIL ADDRESS]</w:t>
       </w:r>
       <w:r>
-        <w:t xml:space="preserve"> or </w:t>
+        <w:t xml:space="preserve"> hoặc số </w:t>
       </w:r>
       <w:r>
         <w:rPr>

</xml_diff>